<commit_message>
added new use cases
</commit_message>
<xml_diff>
--- a/Documentación/Oficial/Casos de Uso/Caso de Uso 007 - Captura de información para formato RBP.docx
+++ b/Documentación/Oficial/Casos de Uso/Caso de Uso 007 - Captura de información para formato RBP.docx
@@ -1,6 +1,6 @@
 
 <file path=word/document.xml><?xml version="1.0" encoding="utf-8"?>
-<w:document xmlns:wpc="http://schemas.microsoft.com/office/word/2010/wordprocessingCanvas" xmlns:cx="http://schemas.microsoft.com/office/drawing/2014/chartex" xmlns:cx1="http://schemas.microsoft.com/office/drawing/2015/9/8/chartex" xmlns:cx2="http://schemas.microsoft.com/office/drawing/2015/10/21/chartex" xmlns:cx3="http://schemas.microsoft.com/office/drawing/2016/5/9/chartex" xmlns:cx4="http://schemas.microsoft.com/office/drawing/2016/5/10/chartex" xmlns:cx5="http://schemas.microsoft.com/office/drawing/2016/5/11/chartex" xmlns:cx6="http://schemas.microsoft.com/office/drawing/2016/5/12/chartex" xmlns:cx7="http://schemas.microsoft.com/office/drawing/2016/5/13/chartex" xmlns:cx8="http://schemas.microsoft.com/office/drawing/2016/5/14/chartex" xmlns:mc="http://schemas.openxmlformats.org/markup-compatibility/2006" xmlns:aink="http://schemas.microsoft.com/office/drawing/2016/ink" xmlns:am3d="http://schemas.microsoft.com/office/drawing/2017/model3d" xmlns:o="urn:schemas-microsoft-com:office:office" xmlns:oel="http://schemas.microsoft.com/office/2019/extlst" xmlns:r="http://schemas.openxmlformats.org/officeDocument/2006/relationships" xmlns:m="http://schemas.openxmlformats.org/officeDocument/2006/math" xmlns:v="urn:schemas-microsoft-com:vml" xmlns:wp14="http://schemas.microsoft.com/office/word/2010/wordprocessingDrawing" xmlns:wp="http://schemas.openxmlformats.org/drawingml/2006/wordprocessingDrawing" xmlns:w10="urn:schemas-microsoft-com:office:word" xmlns:w="http://schemas.openxmlformats.org/wordprocessingml/2006/main" xmlns:w14="http://schemas.microsoft.com/office/word/2010/wordml" xmlns:w15="http://schemas.microsoft.com/office/word/2012/wordml" xmlns:w16cex="http://schemas.microsoft.com/office/word/2018/wordml/cex" xmlns:w16cid="http://schemas.microsoft.com/office/word/2016/wordml/cid" xmlns:w16="http://schemas.microsoft.com/office/word/2018/wordml" xmlns:w16du="http://schemas.microsoft.com/office/word/2023/wordml/word16du" xmlns:w16sdtdh="http://schemas.microsoft.com/office/word/2020/wordml/sdtdatahash" xmlns:w16sdtfl="http://schemas.microsoft.com/office/word/2024/wordml/sdtformatlock" xmlns:w16se="http://schemas.microsoft.com/office/word/2015/wordml/symex" xmlns:wpg="http://schemas.microsoft.com/office/word/2010/wordprocessingGroup" xmlns:wpi="http://schemas.microsoft.com/office/word/2010/wordprocessingInk" xmlns:wne="http://schemas.microsoft.com/office/word/2006/wordml" xmlns:wps="http://schemas.microsoft.com/office/word/2010/wordprocessingShape" mc:Ignorable="w14 w15 w16se w16cid w16 w16cex w16sdtdh w16sdtfl w16du wp14">
+<w:document xmlns:wpc="http://schemas.microsoft.com/office/word/2010/wordprocessingCanvas" xmlns:cx="http://schemas.microsoft.com/office/drawing/2014/chartex" xmlns:cx1="http://schemas.microsoft.com/office/drawing/2015/9/8/chartex" xmlns:cx2="http://schemas.microsoft.com/office/drawing/2015/10/21/chartex" xmlns:cx3="http://schemas.microsoft.com/office/drawing/2016/5/9/chartex" xmlns:cx4="http://schemas.microsoft.com/office/drawing/2016/5/10/chartex" xmlns:cx5="http://schemas.microsoft.com/office/drawing/2016/5/11/chartex" xmlns:cx6="http://schemas.microsoft.com/office/drawing/2016/5/12/chartex" xmlns:cx7="http://schemas.microsoft.com/office/drawing/2016/5/13/chartex" xmlns:cx8="http://schemas.microsoft.com/office/drawing/2016/5/14/chartex" xmlns:mc="http://schemas.openxmlformats.org/markup-compatibility/2006" xmlns:aink="http://schemas.microsoft.com/office/drawing/2016/ink" xmlns:am3d="http://schemas.microsoft.com/office/drawing/2017/model3d" xmlns:o="urn:schemas-microsoft-com:office:office" xmlns:r="http://schemas.openxmlformats.org/officeDocument/2006/relationships" xmlns:m="http://schemas.openxmlformats.org/officeDocument/2006/math" xmlns:v="urn:schemas-microsoft-com:vml" xmlns:wp14="http://schemas.microsoft.com/office/word/2010/wordprocessingDrawing" xmlns:wp="http://schemas.openxmlformats.org/drawingml/2006/wordprocessingDrawing" xmlns:w10="urn:schemas-microsoft-com:office:word" xmlns:w="http://schemas.openxmlformats.org/wordprocessingml/2006/main" xmlns:w14="http://schemas.microsoft.com/office/word/2010/wordml" xmlns:w15="http://schemas.microsoft.com/office/word/2012/wordml" xmlns:w16cid="http://schemas.microsoft.com/office/word/2016/wordml/cid" xmlns:w16se="http://schemas.microsoft.com/office/word/2015/wordml/symex" xmlns:wpg="http://schemas.microsoft.com/office/word/2010/wordprocessingGroup" xmlns:wpi="http://schemas.microsoft.com/office/word/2010/wordprocessingInk" xmlns:wne="http://schemas.microsoft.com/office/word/2006/wordml" xmlns:wps="http://schemas.microsoft.com/office/word/2010/wordprocessingShape" mc:Ignorable="w14 w15 w16se w16cid wp14">
   <w:body>
     <w:tbl>
       <w:tblPr>
@@ -420,7 +420,7 @@
             <w:hyperlink r:id="rId9" w:history="1">
               <w:r>
                 <w:rPr>
-                  <w:rStyle w:val="Hyperlink"/>
+                  <w:rStyle w:val="Hipervnculo"/>
                   <w:rFonts w:ascii="Calibri" w:eastAsia="Times New Roman" w:hAnsi="Calibri" w:cs="Calibri"/>
                   <w:lang w:eastAsia="es-MX"/>
                 </w:rPr>
@@ -438,7 +438,7 @@
             <w:hyperlink r:id="rId10" w:history="1">
               <w:r>
                 <w:rPr>
-                  <w:rStyle w:val="Hyperlink"/>
+                  <w:rStyle w:val="Hipervnculo"/>
                   <w:rFonts w:ascii="Calibri" w:eastAsia="Times New Roman" w:hAnsi="Calibri" w:cs="Calibri"/>
                   <w:lang w:eastAsia="es-MX"/>
                 </w:rPr>
@@ -456,7 +456,7 @@
             <w:hyperlink r:id="rId11" w:history="1">
               <w:r>
                 <w:rPr>
-                  <w:rStyle w:val="Hyperlink"/>
+                  <w:rStyle w:val="Hipervnculo"/>
                   <w:rFonts w:ascii="Calibri" w:eastAsia="Times New Roman" w:hAnsi="Calibri" w:cs="Calibri"/>
                   <w:lang w:eastAsia="es-MX"/>
                 </w:rPr>
@@ -547,7 +547,7 @@
           </w:tcPr>
           <w:p>
             <w:pPr>
-              <w:pStyle w:val="ListParagraph"/>
+              <w:pStyle w:val="Prrafodelista"/>
               <w:numPr>
                 <w:ilvl w:val="0"/>
                 <w:numId w:val="9"/>
@@ -570,7 +570,7 @@
           </w:p>
           <w:p>
             <w:pPr>
-              <w:pStyle w:val="ListParagraph"/>
+              <w:pStyle w:val="Prrafodelista"/>
               <w:numPr>
                 <w:ilvl w:val="0"/>
                 <w:numId w:val="9"/>
@@ -593,7 +593,7 @@
           </w:p>
           <w:p>
             <w:pPr>
-              <w:pStyle w:val="ListParagraph"/>
+              <w:pStyle w:val="Prrafodelista"/>
               <w:numPr>
                 <w:ilvl w:val="0"/>
                 <w:numId w:val="9"/>
@@ -616,7 +616,7 @@
           </w:p>
           <w:p>
             <w:pPr>
-              <w:pStyle w:val="ListParagraph"/>
+              <w:pStyle w:val="Prrafodelista"/>
               <w:numPr>
                 <w:ilvl w:val="0"/>
                 <w:numId w:val="9"/>
@@ -2859,7 +2859,25 @@
                 <w:color w:val="000000"/>
                 <w:lang w:eastAsia="es-MX"/>
               </w:rPr>
-              <w:t>El sistema realiza el calculo de canastas y piezas procesadas y los almacena internamente para uso posterior.</w:t>
+              <w:t xml:space="preserve">El sistema realiza el </w:t>
+            </w:r>
+            <w:r>
+              <w:rPr>
+                <w:rFonts w:ascii="Calibri" w:eastAsia="Times New Roman" w:hAnsi="Calibri" w:cs="Calibri"/>
+                <w:color w:val="000000"/>
+                <w:lang w:eastAsia="es-MX"/>
+              </w:rPr>
+              <w:t>cálculo</w:t>
+            </w:r>
+            <w:bookmarkStart w:id="0" w:name="_GoBack"/>
+            <w:bookmarkEnd w:id="0"/>
+            <w:r>
+              <w:rPr>
+                <w:rFonts w:ascii="Calibri" w:eastAsia="Times New Roman" w:hAnsi="Calibri" w:cs="Calibri"/>
+                <w:color w:val="000000"/>
+                <w:lang w:eastAsia="es-MX"/>
+              </w:rPr>
+              <w:t xml:space="preserve"> de canastas y piezas procesadas y los almacena internamente para uso posterior.</w:t>
             </w:r>
           </w:p>
         </w:tc>
@@ -3396,6 +3414,7 @@
                 <w:color w:val="000000"/>
                 <w:lang w:eastAsia="es-MX"/>
               </w:rPr>
+              <w:lastRenderedPageBreak/>
               <w:t>1</w:t>
             </w:r>
           </w:p>
@@ -3585,16 +3604,7 @@
                 <w:color w:val="000000"/>
                 <w:lang w:eastAsia="es-MX"/>
               </w:rPr>
-              <w:t xml:space="preserve">Si hay campos vacíos, el sistema muestra un mensaje de error al operador indicando </w:t>
-            </w:r>
-            <w:r>
-              <w:rPr>
-                <w:rFonts w:ascii="Calibri" w:eastAsia="Times New Roman" w:hAnsi="Calibri" w:cs="Calibri"/>
-                <w:color w:val="000000"/>
-                <w:lang w:eastAsia="es-MX"/>
-              </w:rPr>
-              <w:lastRenderedPageBreak/>
-              <w:t>que hay campos que necesitan ser completados.</w:t>
+              <w:t>Si hay campos vacíos, el sistema muestra un mensaje de error al operador indicando que hay campos que necesitan ser completados.</w:t>
             </w:r>
           </w:p>
         </w:tc>
@@ -5078,7 +5088,7 @@
 </file>
 
 <file path=word/endnotes.xml><?xml version="1.0" encoding="utf-8"?>
-<w:endnotes xmlns:wpc="http://schemas.microsoft.com/office/word/2010/wordprocessingCanvas" xmlns:cx="http://schemas.microsoft.com/office/drawing/2014/chartex" xmlns:cx1="http://schemas.microsoft.com/office/drawing/2015/9/8/chartex" xmlns:cx2="http://schemas.microsoft.com/office/drawing/2015/10/21/chartex" xmlns:cx3="http://schemas.microsoft.com/office/drawing/2016/5/9/chartex" xmlns:cx4="http://schemas.microsoft.com/office/drawing/2016/5/10/chartex" xmlns:cx5="http://schemas.microsoft.com/office/drawing/2016/5/11/chartex" xmlns:cx6="http://schemas.microsoft.com/office/drawing/2016/5/12/chartex" xmlns:cx7="http://schemas.microsoft.com/office/drawing/2016/5/13/chartex" xmlns:cx8="http://schemas.microsoft.com/office/drawing/2016/5/14/chartex" xmlns:mc="http://schemas.openxmlformats.org/markup-compatibility/2006" xmlns:aink="http://schemas.microsoft.com/office/drawing/2016/ink" xmlns:am3d="http://schemas.microsoft.com/office/drawing/2017/model3d" xmlns:o="urn:schemas-microsoft-com:office:office" xmlns:oel="http://schemas.microsoft.com/office/2019/extlst" xmlns:r="http://schemas.openxmlformats.org/officeDocument/2006/relationships" xmlns:m="http://schemas.openxmlformats.org/officeDocument/2006/math" xmlns:v="urn:schemas-microsoft-com:vml" xmlns:wp14="http://schemas.microsoft.com/office/word/2010/wordprocessingDrawing" xmlns:wp="http://schemas.openxmlformats.org/drawingml/2006/wordprocessingDrawing" xmlns:w10="urn:schemas-microsoft-com:office:word" xmlns:w="http://schemas.openxmlformats.org/wordprocessingml/2006/main" xmlns:w14="http://schemas.microsoft.com/office/word/2010/wordml" xmlns:w15="http://schemas.microsoft.com/office/word/2012/wordml" xmlns:w16cex="http://schemas.microsoft.com/office/word/2018/wordml/cex" xmlns:w16cid="http://schemas.microsoft.com/office/word/2016/wordml/cid" xmlns:w16="http://schemas.microsoft.com/office/word/2018/wordml" xmlns:w16du="http://schemas.microsoft.com/office/word/2023/wordml/word16du" xmlns:w16sdtdh="http://schemas.microsoft.com/office/word/2020/wordml/sdtdatahash" xmlns:w16sdtfl="http://schemas.microsoft.com/office/word/2024/wordml/sdtformatlock" xmlns:w16se="http://schemas.microsoft.com/office/word/2015/wordml/symex" xmlns:wpg="http://schemas.microsoft.com/office/word/2010/wordprocessingGroup" xmlns:wpi="http://schemas.microsoft.com/office/word/2010/wordprocessingInk" xmlns:wne="http://schemas.microsoft.com/office/word/2006/wordml" xmlns:wps="http://schemas.microsoft.com/office/word/2010/wordprocessingShape" mc:Ignorable="w14 w15 w16se w16cid w16 w16cex w16sdtdh w16sdtfl w16du wp14">
+<w:endnotes xmlns:wpc="http://schemas.microsoft.com/office/word/2010/wordprocessingCanvas" xmlns:cx="http://schemas.microsoft.com/office/drawing/2014/chartex" xmlns:cx1="http://schemas.microsoft.com/office/drawing/2015/9/8/chartex" xmlns:cx2="http://schemas.microsoft.com/office/drawing/2015/10/21/chartex" xmlns:cx3="http://schemas.microsoft.com/office/drawing/2016/5/9/chartex" xmlns:cx4="http://schemas.microsoft.com/office/drawing/2016/5/10/chartex" xmlns:cx5="http://schemas.microsoft.com/office/drawing/2016/5/11/chartex" xmlns:cx6="http://schemas.microsoft.com/office/drawing/2016/5/12/chartex" xmlns:cx7="http://schemas.microsoft.com/office/drawing/2016/5/13/chartex" xmlns:cx8="http://schemas.microsoft.com/office/drawing/2016/5/14/chartex" xmlns:mc="http://schemas.openxmlformats.org/markup-compatibility/2006" xmlns:aink="http://schemas.microsoft.com/office/drawing/2016/ink" xmlns:am3d="http://schemas.microsoft.com/office/drawing/2017/model3d" xmlns:o="urn:schemas-microsoft-com:office:office" xmlns:r="http://schemas.openxmlformats.org/officeDocument/2006/relationships" xmlns:m="http://schemas.openxmlformats.org/officeDocument/2006/math" xmlns:v="urn:schemas-microsoft-com:vml" xmlns:wp14="http://schemas.microsoft.com/office/word/2010/wordprocessingDrawing" xmlns:wp="http://schemas.openxmlformats.org/drawingml/2006/wordprocessingDrawing" xmlns:w10="urn:schemas-microsoft-com:office:word" xmlns:w="http://schemas.openxmlformats.org/wordprocessingml/2006/main" xmlns:w14="http://schemas.microsoft.com/office/word/2010/wordml" xmlns:w15="http://schemas.microsoft.com/office/word/2012/wordml" xmlns:w16cid="http://schemas.microsoft.com/office/word/2016/wordml/cid" xmlns:w16se="http://schemas.microsoft.com/office/word/2015/wordml/symex" xmlns:wpg="http://schemas.microsoft.com/office/word/2010/wordprocessingGroup" xmlns:wpi="http://schemas.microsoft.com/office/word/2010/wordprocessingInk" xmlns:wne="http://schemas.microsoft.com/office/word/2006/wordml" xmlns:wps="http://schemas.microsoft.com/office/word/2010/wordprocessingShape" mc:Ignorable="w14 w15 w16se w16cid wp14">
   <w:endnote w:type="separator" w:id="-1">
     <w:p>
       <w:r>
@@ -5097,10 +5107,10 @@
 </file>
 
 <file path=word/footer1.xml><?xml version="1.0" encoding="utf-8"?>
-<w:ftr xmlns:wpc="http://schemas.microsoft.com/office/word/2010/wordprocessingCanvas" xmlns:cx="http://schemas.microsoft.com/office/drawing/2014/chartex" xmlns:cx1="http://schemas.microsoft.com/office/drawing/2015/9/8/chartex" xmlns:cx2="http://schemas.microsoft.com/office/drawing/2015/10/21/chartex" xmlns:cx3="http://schemas.microsoft.com/office/drawing/2016/5/9/chartex" xmlns:cx4="http://schemas.microsoft.com/office/drawing/2016/5/10/chartex" xmlns:cx5="http://schemas.microsoft.com/office/drawing/2016/5/11/chartex" xmlns:cx6="http://schemas.microsoft.com/office/drawing/2016/5/12/chartex" xmlns:cx7="http://schemas.microsoft.com/office/drawing/2016/5/13/chartex" xmlns:cx8="http://schemas.microsoft.com/office/drawing/2016/5/14/chartex" xmlns:mc="http://schemas.openxmlformats.org/markup-compatibility/2006" xmlns:aink="http://schemas.microsoft.com/office/drawing/2016/ink" xmlns:am3d="http://schemas.microsoft.com/office/drawing/2017/model3d" xmlns:o="urn:schemas-microsoft-com:office:office" xmlns:oel="http://schemas.microsoft.com/office/2019/extlst" xmlns:r="http://schemas.openxmlformats.org/officeDocument/2006/relationships" xmlns:m="http://schemas.openxmlformats.org/officeDocument/2006/math" xmlns:v="urn:schemas-microsoft-com:vml" xmlns:wp14="http://schemas.microsoft.com/office/word/2010/wordprocessingDrawing" xmlns:wp="http://schemas.openxmlformats.org/drawingml/2006/wordprocessingDrawing" xmlns:w10="urn:schemas-microsoft-com:office:word" xmlns:w="http://schemas.openxmlformats.org/wordprocessingml/2006/main" xmlns:w14="http://schemas.microsoft.com/office/word/2010/wordml" xmlns:w15="http://schemas.microsoft.com/office/word/2012/wordml" xmlns:w16cex="http://schemas.microsoft.com/office/word/2018/wordml/cex" xmlns:w16cid="http://schemas.microsoft.com/office/word/2016/wordml/cid" xmlns:w16="http://schemas.microsoft.com/office/word/2018/wordml" xmlns:w16du="http://schemas.microsoft.com/office/word/2023/wordml/word16du" xmlns:w16sdtdh="http://schemas.microsoft.com/office/word/2020/wordml/sdtdatahash" xmlns:w16sdtfl="http://schemas.microsoft.com/office/word/2024/wordml/sdtformatlock" xmlns:w16se="http://schemas.microsoft.com/office/word/2015/wordml/symex" xmlns:wpg="http://schemas.microsoft.com/office/word/2010/wordprocessingGroup" xmlns:wpi="http://schemas.microsoft.com/office/word/2010/wordprocessingInk" xmlns:wne="http://schemas.microsoft.com/office/word/2006/wordml" xmlns:wps="http://schemas.microsoft.com/office/word/2010/wordprocessingShape" mc:Ignorable="w14 w15 w16se w16cid w16 w16cex w16sdtdh w16sdtfl w16du wp14">
+<w:ftr xmlns:wpc="http://schemas.microsoft.com/office/word/2010/wordprocessingCanvas" xmlns:cx="http://schemas.microsoft.com/office/drawing/2014/chartex" xmlns:cx1="http://schemas.microsoft.com/office/drawing/2015/9/8/chartex" xmlns:cx2="http://schemas.microsoft.com/office/drawing/2015/10/21/chartex" xmlns:cx3="http://schemas.microsoft.com/office/drawing/2016/5/9/chartex" xmlns:cx4="http://schemas.microsoft.com/office/drawing/2016/5/10/chartex" xmlns:cx5="http://schemas.microsoft.com/office/drawing/2016/5/11/chartex" xmlns:cx6="http://schemas.microsoft.com/office/drawing/2016/5/12/chartex" xmlns:cx7="http://schemas.microsoft.com/office/drawing/2016/5/13/chartex" xmlns:cx8="http://schemas.microsoft.com/office/drawing/2016/5/14/chartex" xmlns:mc="http://schemas.openxmlformats.org/markup-compatibility/2006" xmlns:aink="http://schemas.microsoft.com/office/drawing/2016/ink" xmlns:am3d="http://schemas.microsoft.com/office/drawing/2017/model3d" xmlns:o="urn:schemas-microsoft-com:office:office" xmlns:r="http://schemas.openxmlformats.org/officeDocument/2006/relationships" xmlns:m="http://schemas.openxmlformats.org/officeDocument/2006/math" xmlns:v="urn:schemas-microsoft-com:vml" xmlns:wp14="http://schemas.microsoft.com/office/word/2010/wordprocessingDrawing" xmlns:wp="http://schemas.openxmlformats.org/drawingml/2006/wordprocessingDrawing" xmlns:w10="urn:schemas-microsoft-com:office:word" xmlns:w="http://schemas.openxmlformats.org/wordprocessingml/2006/main" xmlns:w14="http://schemas.microsoft.com/office/word/2010/wordml" xmlns:w15="http://schemas.microsoft.com/office/word/2012/wordml" xmlns:w16cid="http://schemas.microsoft.com/office/word/2016/wordml/cid" xmlns:w16se="http://schemas.microsoft.com/office/word/2015/wordml/symex" xmlns:wpg="http://schemas.microsoft.com/office/word/2010/wordprocessingGroup" xmlns:wpi="http://schemas.microsoft.com/office/word/2010/wordprocessingInk" xmlns:wne="http://schemas.microsoft.com/office/word/2006/wordml" xmlns:wps="http://schemas.microsoft.com/office/word/2010/wordprocessingShape" mc:Ignorable="w14 w15 w16se w16cid wp14">
   <w:p>
     <w:pPr>
-      <w:pStyle w:val="Footer"/>
+      <w:pStyle w:val="Piedepgina"/>
       <w:ind w:right="440"/>
       <w:jc w:val="right"/>
     </w:pPr>
@@ -5175,9 +5185,9 @@
             </wp:anchor>
           </w:drawing>
         </mc:Choice>
-        <mc:Fallback>
+        <mc:Fallback xmlns:w16sdtfl="http://schemas.microsoft.com/office/word/2024/wordml/sdtformatlock" xmlns:w16sdtdh="http://schemas.microsoft.com/office/word/2020/wordml/sdtdatahash" xmlns:w16du="http://schemas.microsoft.com/office/word/2023/wordml/word16du" xmlns:w16="http://schemas.microsoft.com/office/word/2018/wordml" xmlns:w16cex="http://schemas.microsoft.com/office/word/2018/wordml/cex" xmlns:oel="http://schemas.microsoft.com/office/2019/extlst">
           <w:pict>
-            <v:rect w14:anchorId="6960F641" id="Rectángulo 58" o:spid="_x0000_s1026" style="position:absolute;margin-left:-16.45pt;margin-top:6.9pt;width:566.15pt;height:2.85pt;z-index:-251656192;visibility:visible;mso-wrap-style:square;mso-width-percent:0;mso-height-percent:0;mso-wrap-distance-left:9pt;mso-wrap-distance-top:7.2pt;mso-wrap-distance-right:9pt;mso-wrap-distance-bottom:7.2pt;mso-position-horizontal:absolute;mso-position-horizontal-relative:margin;mso-position-vertical:absolute;mso-position-vertical-relative:bottom-margin-area;mso-width-percent:0;mso-height-percent:0;mso-width-relative:margin;mso-height-relative:margin;v-text-anchor:middle" o:gfxdata="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" fillcolor="#365f91 [2404]" stroked="f" strokeweight="2pt">
+            <v:rect w14:anchorId="6960F641" id="Rectángulo 58" o:spid="_x0000_s1026" style="position:absolute;margin-left:-16.45pt;margin-top:6.9pt;width:566.15pt;height:2.85pt;z-index:-251656192;visibility:visible;mso-wrap-style:square;mso-width-percent:0;mso-height-percent:0;mso-wrap-distance-left:9pt;mso-wrap-distance-top:7.2pt;mso-wrap-distance-right:9pt;mso-wrap-distance-bottom:7.2pt;mso-position-horizontal:absolute;mso-position-horizontal-relative:margin;mso-position-vertical:absolute;mso-position-vertical-relative:bottom-margin-area;mso-width-percent:0;mso-height-percent:0;mso-width-relative:margin;mso-height-relative:margin;v-text-anchor:middle" o:gfxdata="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" fillcolor="#365f91 [2404]" stroked="f" strokeweight="2pt">
               <w10:wrap type="square" anchorx="margin" anchory="margin"/>
             </v:rect>
           </w:pict>
@@ -5503,7 +5513,14 @@
             <w:rPr>
               <w:lang w:val="es-ES"/>
             </w:rPr>
-            <w:t xml:space="preserve"> Año</w:t>
+            <w:t xml:space="preserve"> </w:t>
+          </w:r>
+          <w:proofErr w:type="gramStart"/>
+          <w:r>
+            <w:rPr>
+              <w:lang w:val="es-ES"/>
+            </w:rPr>
+            <w:t>Año</w:t>
           </w:r>
           <w:r>
             <w:rPr>
@@ -5511,13 +5528,14 @@
             </w:rPr>
             <w:t>s</w:t>
           </w:r>
+          <w:proofErr w:type="gramEnd"/>
         </w:p>
       </w:tc>
     </w:tr>
   </w:tbl>
   <w:p>
     <w:pPr>
-      <w:pStyle w:val="Footer"/>
+      <w:pStyle w:val="Piedepgina"/>
       <w:ind w:right="440"/>
       <w:jc w:val="right"/>
     </w:pPr>
@@ -5526,7 +5544,7 @@
 </file>
 
 <file path=word/footnotes.xml><?xml version="1.0" encoding="utf-8"?>
-<w:footnotes xmlns:wpc="http://schemas.microsoft.com/office/word/2010/wordprocessingCanvas" xmlns:cx="http://schemas.microsoft.com/office/drawing/2014/chartex" xmlns:cx1="http://schemas.microsoft.com/office/drawing/2015/9/8/chartex" xmlns:cx2="http://schemas.microsoft.com/office/drawing/2015/10/21/chartex" xmlns:cx3="http://schemas.microsoft.com/office/drawing/2016/5/9/chartex" xmlns:cx4="http://schemas.microsoft.com/office/drawing/2016/5/10/chartex" xmlns:cx5="http://schemas.microsoft.com/office/drawing/2016/5/11/chartex" xmlns:cx6="http://schemas.microsoft.com/office/drawing/2016/5/12/chartex" xmlns:cx7="http://schemas.microsoft.com/office/drawing/2016/5/13/chartex" xmlns:cx8="http://schemas.microsoft.com/office/drawing/2016/5/14/chartex" xmlns:mc="http://schemas.openxmlformats.org/markup-compatibility/2006" xmlns:aink="http://schemas.microsoft.com/office/drawing/2016/ink" xmlns:am3d="http://schemas.microsoft.com/office/drawing/2017/model3d" xmlns:o="urn:schemas-microsoft-com:office:office" xmlns:oel="http://schemas.microsoft.com/office/2019/extlst" xmlns:r="http://schemas.openxmlformats.org/officeDocument/2006/relationships" xmlns:m="http://schemas.openxmlformats.org/officeDocument/2006/math" xmlns:v="urn:schemas-microsoft-com:vml" xmlns:wp14="http://schemas.microsoft.com/office/word/2010/wordprocessingDrawing" xmlns:wp="http://schemas.openxmlformats.org/drawingml/2006/wordprocessingDrawing" xmlns:w10="urn:schemas-microsoft-com:office:word" xmlns:w="http://schemas.openxmlformats.org/wordprocessingml/2006/main" xmlns:w14="http://schemas.microsoft.com/office/word/2010/wordml" xmlns:w15="http://schemas.microsoft.com/office/word/2012/wordml" xmlns:w16cex="http://schemas.microsoft.com/office/word/2018/wordml/cex" xmlns:w16cid="http://schemas.microsoft.com/office/word/2016/wordml/cid" xmlns:w16="http://schemas.microsoft.com/office/word/2018/wordml" xmlns:w16du="http://schemas.microsoft.com/office/word/2023/wordml/word16du" xmlns:w16sdtdh="http://schemas.microsoft.com/office/word/2020/wordml/sdtdatahash" xmlns:w16sdtfl="http://schemas.microsoft.com/office/word/2024/wordml/sdtformatlock" xmlns:w16se="http://schemas.microsoft.com/office/word/2015/wordml/symex" xmlns:wpg="http://schemas.microsoft.com/office/word/2010/wordprocessingGroup" xmlns:wpi="http://schemas.microsoft.com/office/word/2010/wordprocessingInk" xmlns:wne="http://schemas.microsoft.com/office/word/2006/wordml" xmlns:wps="http://schemas.microsoft.com/office/word/2010/wordprocessingShape" mc:Ignorable="w14 w15 w16se w16cid w16 w16cex w16sdtdh w16sdtfl w16du wp14">
+<w:footnotes xmlns:wpc="http://schemas.microsoft.com/office/word/2010/wordprocessingCanvas" xmlns:cx="http://schemas.microsoft.com/office/drawing/2014/chartex" xmlns:cx1="http://schemas.microsoft.com/office/drawing/2015/9/8/chartex" xmlns:cx2="http://schemas.microsoft.com/office/drawing/2015/10/21/chartex" xmlns:cx3="http://schemas.microsoft.com/office/drawing/2016/5/9/chartex" xmlns:cx4="http://schemas.microsoft.com/office/drawing/2016/5/10/chartex" xmlns:cx5="http://schemas.microsoft.com/office/drawing/2016/5/11/chartex" xmlns:cx6="http://schemas.microsoft.com/office/drawing/2016/5/12/chartex" xmlns:cx7="http://schemas.microsoft.com/office/drawing/2016/5/13/chartex" xmlns:cx8="http://schemas.microsoft.com/office/drawing/2016/5/14/chartex" xmlns:mc="http://schemas.openxmlformats.org/markup-compatibility/2006" xmlns:aink="http://schemas.microsoft.com/office/drawing/2016/ink" xmlns:am3d="http://schemas.microsoft.com/office/drawing/2017/model3d" xmlns:o="urn:schemas-microsoft-com:office:office" xmlns:r="http://schemas.openxmlformats.org/officeDocument/2006/relationships" xmlns:m="http://schemas.openxmlformats.org/officeDocument/2006/math" xmlns:v="urn:schemas-microsoft-com:vml" xmlns:wp14="http://schemas.microsoft.com/office/word/2010/wordprocessingDrawing" xmlns:wp="http://schemas.openxmlformats.org/drawingml/2006/wordprocessingDrawing" xmlns:w10="urn:schemas-microsoft-com:office:word" xmlns:w="http://schemas.openxmlformats.org/wordprocessingml/2006/main" xmlns:w14="http://schemas.microsoft.com/office/word/2010/wordml" xmlns:w15="http://schemas.microsoft.com/office/word/2012/wordml" xmlns:w16cid="http://schemas.microsoft.com/office/word/2016/wordml/cid" xmlns:w16se="http://schemas.microsoft.com/office/word/2015/wordml/symex" xmlns:wpg="http://schemas.microsoft.com/office/word/2010/wordprocessingGroup" xmlns:wpi="http://schemas.microsoft.com/office/word/2010/wordprocessingInk" xmlns:wne="http://schemas.microsoft.com/office/word/2006/wordml" xmlns:wps="http://schemas.microsoft.com/office/word/2010/wordprocessingShape" mc:Ignorable="w14 w15 w16se w16cid wp14">
   <w:footnote w:type="separator" w:id="-1">
     <w:p>
       <w:r>
@@ -5545,10 +5563,10 @@
 </file>
 
 <file path=word/header1.xml><?xml version="1.0" encoding="utf-8"?>
-<w:hdr xmlns:wpc="http://schemas.microsoft.com/office/word/2010/wordprocessingCanvas" xmlns:cx="http://schemas.microsoft.com/office/drawing/2014/chartex" xmlns:cx1="http://schemas.microsoft.com/office/drawing/2015/9/8/chartex" xmlns:cx2="http://schemas.microsoft.com/office/drawing/2015/10/21/chartex" xmlns:cx3="http://schemas.microsoft.com/office/drawing/2016/5/9/chartex" xmlns:cx4="http://schemas.microsoft.com/office/drawing/2016/5/10/chartex" xmlns:cx5="http://schemas.microsoft.com/office/drawing/2016/5/11/chartex" xmlns:cx6="http://schemas.microsoft.com/office/drawing/2016/5/12/chartex" xmlns:cx7="http://schemas.microsoft.com/office/drawing/2016/5/13/chartex" xmlns:cx8="http://schemas.microsoft.com/office/drawing/2016/5/14/chartex" xmlns:mc="http://schemas.openxmlformats.org/markup-compatibility/2006" xmlns:aink="http://schemas.microsoft.com/office/drawing/2016/ink" xmlns:am3d="http://schemas.microsoft.com/office/drawing/2017/model3d" xmlns:o="urn:schemas-microsoft-com:office:office" xmlns:oel="http://schemas.microsoft.com/office/2019/extlst" xmlns:r="http://schemas.openxmlformats.org/officeDocument/2006/relationships" xmlns:m="http://schemas.openxmlformats.org/officeDocument/2006/math" xmlns:v="urn:schemas-microsoft-com:vml" xmlns:wp14="http://schemas.microsoft.com/office/word/2010/wordprocessingDrawing" xmlns:wp="http://schemas.openxmlformats.org/drawingml/2006/wordprocessingDrawing" xmlns:w10="urn:schemas-microsoft-com:office:word" xmlns:w="http://schemas.openxmlformats.org/wordprocessingml/2006/main" xmlns:w14="http://schemas.microsoft.com/office/word/2010/wordml" xmlns:w15="http://schemas.microsoft.com/office/word/2012/wordml" xmlns:w16cex="http://schemas.microsoft.com/office/word/2018/wordml/cex" xmlns:w16cid="http://schemas.microsoft.com/office/word/2016/wordml/cid" xmlns:w16="http://schemas.microsoft.com/office/word/2018/wordml" xmlns:w16du="http://schemas.microsoft.com/office/word/2023/wordml/word16du" xmlns:w16sdtdh="http://schemas.microsoft.com/office/word/2020/wordml/sdtdatahash" xmlns:w16sdtfl="http://schemas.microsoft.com/office/word/2024/wordml/sdtformatlock" xmlns:w16se="http://schemas.microsoft.com/office/word/2015/wordml/symex" xmlns:wpg="http://schemas.microsoft.com/office/word/2010/wordprocessingGroup" xmlns:wpi="http://schemas.microsoft.com/office/word/2010/wordprocessingInk" xmlns:wne="http://schemas.microsoft.com/office/word/2006/wordml" xmlns:wps="http://schemas.microsoft.com/office/word/2010/wordprocessingShape" mc:Ignorable="w14 w15 w16se w16cid w16 w16cex w16sdtdh w16sdtfl w16du wp14">
+<w:hdr xmlns:wpc="http://schemas.microsoft.com/office/word/2010/wordprocessingCanvas" xmlns:cx="http://schemas.microsoft.com/office/drawing/2014/chartex" xmlns:cx1="http://schemas.microsoft.com/office/drawing/2015/9/8/chartex" xmlns:cx2="http://schemas.microsoft.com/office/drawing/2015/10/21/chartex" xmlns:cx3="http://schemas.microsoft.com/office/drawing/2016/5/9/chartex" xmlns:cx4="http://schemas.microsoft.com/office/drawing/2016/5/10/chartex" xmlns:cx5="http://schemas.microsoft.com/office/drawing/2016/5/11/chartex" xmlns:cx6="http://schemas.microsoft.com/office/drawing/2016/5/12/chartex" xmlns:cx7="http://schemas.microsoft.com/office/drawing/2016/5/13/chartex" xmlns:cx8="http://schemas.microsoft.com/office/drawing/2016/5/14/chartex" xmlns:mc="http://schemas.openxmlformats.org/markup-compatibility/2006" xmlns:aink="http://schemas.microsoft.com/office/drawing/2016/ink" xmlns:am3d="http://schemas.microsoft.com/office/drawing/2017/model3d" xmlns:o="urn:schemas-microsoft-com:office:office" xmlns:r="http://schemas.openxmlformats.org/officeDocument/2006/relationships" xmlns:m="http://schemas.openxmlformats.org/officeDocument/2006/math" xmlns:v="urn:schemas-microsoft-com:vml" xmlns:wp14="http://schemas.microsoft.com/office/word/2010/wordprocessingDrawing" xmlns:wp="http://schemas.openxmlformats.org/drawingml/2006/wordprocessingDrawing" xmlns:w10="urn:schemas-microsoft-com:office:word" xmlns:w="http://schemas.openxmlformats.org/wordprocessingml/2006/main" xmlns:w14="http://schemas.microsoft.com/office/word/2010/wordml" xmlns:w15="http://schemas.microsoft.com/office/word/2012/wordml" xmlns:w16cid="http://schemas.microsoft.com/office/word/2016/wordml/cid" xmlns:w16se="http://schemas.microsoft.com/office/word/2015/wordml/symex" xmlns:wpg="http://schemas.microsoft.com/office/word/2010/wordprocessingGroup" xmlns:wpi="http://schemas.microsoft.com/office/word/2010/wordprocessingInk" xmlns:wne="http://schemas.microsoft.com/office/word/2006/wordml" xmlns:wps="http://schemas.microsoft.com/office/word/2010/wordprocessingShape" mc:Ignorable="w14 w15 w16se w16cid wp14">
   <w:p>
     <w:pPr>
-      <w:pStyle w:val="Header"/>
+      <w:pStyle w:val="Encabezado"/>
       <w:jc w:val="left"/>
       <w:rPr>
         <w:b/>
@@ -5678,7 +5696,7 @@
   </w:p>
   <w:p>
     <w:pPr>
-      <w:pStyle w:val="Header"/>
+      <w:pStyle w:val="Encabezado"/>
       <w:ind w:right="330"/>
       <w:jc w:val="right"/>
       <w:rPr>
@@ -5703,7 +5721,7 @@
   </w:p>
   <w:p>
     <w:pPr>
-      <w:pStyle w:val="Header"/>
+      <w:pStyle w:val="Encabezado"/>
       <w:jc w:val="left"/>
       <w:rPr>
         <w:b/>
@@ -5714,7 +5732,7 @@
 </file>
 
 <file path=word/numbering.xml><?xml version="1.0" encoding="utf-8"?>
-<w:numbering xmlns:wpc="http://schemas.microsoft.com/office/word/2010/wordprocessingCanvas" xmlns:cx="http://schemas.microsoft.com/office/drawing/2014/chartex" xmlns:cx1="http://schemas.microsoft.com/office/drawing/2015/9/8/chartex" xmlns:cx2="http://schemas.microsoft.com/office/drawing/2015/10/21/chartex" xmlns:cx3="http://schemas.microsoft.com/office/drawing/2016/5/9/chartex" xmlns:cx4="http://schemas.microsoft.com/office/drawing/2016/5/10/chartex" xmlns:cx5="http://schemas.microsoft.com/office/drawing/2016/5/11/chartex" xmlns:cx6="http://schemas.microsoft.com/office/drawing/2016/5/12/chartex" xmlns:cx7="http://schemas.microsoft.com/office/drawing/2016/5/13/chartex" xmlns:cx8="http://schemas.microsoft.com/office/drawing/2016/5/14/chartex" xmlns:mc="http://schemas.openxmlformats.org/markup-compatibility/2006" xmlns:aink="http://schemas.microsoft.com/office/drawing/2016/ink" xmlns:am3d="http://schemas.microsoft.com/office/drawing/2017/model3d" xmlns:o="urn:schemas-microsoft-com:office:office" xmlns:oel="http://schemas.microsoft.com/office/2019/extlst" xmlns:r="http://schemas.openxmlformats.org/officeDocument/2006/relationships" xmlns:m="http://schemas.openxmlformats.org/officeDocument/2006/math" xmlns:v="urn:schemas-microsoft-com:vml" xmlns:wp14="http://schemas.microsoft.com/office/word/2010/wordprocessingDrawing" xmlns:wp="http://schemas.openxmlformats.org/drawingml/2006/wordprocessingDrawing" xmlns:w10="urn:schemas-microsoft-com:office:word" xmlns:w="http://schemas.openxmlformats.org/wordprocessingml/2006/main" xmlns:w14="http://schemas.microsoft.com/office/word/2010/wordml" xmlns:w15="http://schemas.microsoft.com/office/word/2012/wordml" xmlns:w16cex="http://schemas.microsoft.com/office/word/2018/wordml/cex" xmlns:w16cid="http://schemas.microsoft.com/office/word/2016/wordml/cid" xmlns:w16="http://schemas.microsoft.com/office/word/2018/wordml" xmlns:w16du="http://schemas.microsoft.com/office/word/2023/wordml/word16du" xmlns:w16sdtdh="http://schemas.microsoft.com/office/word/2020/wordml/sdtdatahash" xmlns:w16sdtfl="http://schemas.microsoft.com/office/word/2024/wordml/sdtformatlock" xmlns:w16se="http://schemas.microsoft.com/office/word/2015/wordml/symex" xmlns:wpg="http://schemas.microsoft.com/office/word/2010/wordprocessingGroup" xmlns:wpi="http://schemas.microsoft.com/office/word/2010/wordprocessingInk" xmlns:wne="http://schemas.microsoft.com/office/word/2006/wordml" xmlns:wps="http://schemas.microsoft.com/office/word/2010/wordprocessingShape" mc:Ignorable="w14 w15 w16se w16cid w16 w16cex w16sdtdh w16sdtfl w16du wp14">
+<w:numbering xmlns:wpc="http://schemas.microsoft.com/office/word/2010/wordprocessingCanvas" xmlns:cx="http://schemas.microsoft.com/office/drawing/2014/chartex" xmlns:cx1="http://schemas.microsoft.com/office/drawing/2015/9/8/chartex" xmlns:cx2="http://schemas.microsoft.com/office/drawing/2015/10/21/chartex" xmlns:cx3="http://schemas.microsoft.com/office/drawing/2016/5/9/chartex" xmlns:cx4="http://schemas.microsoft.com/office/drawing/2016/5/10/chartex" xmlns:cx5="http://schemas.microsoft.com/office/drawing/2016/5/11/chartex" xmlns:cx6="http://schemas.microsoft.com/office/drawing/2016/5/12/chartex" xmlns:cx7="http://schemas.microsoft.com/office/drawing/2016/5/13/chartex" xmlns:cx8="http://schemas.microsoft.com/office/drawing/2016/5/14/chartex" xmlns:mc="http://schemas.openxmlformats.org/markup-compatibility/2006" xmlns:aink="http://schemas.microsoft.com/office/drawing/2016/ink" xmlns:am3d="http://schemas.microsoft.com/office/drawing/2017/model3d" xmlns:o="urn:schemas-microsoft-com:office:office" xmlns:r="http://schemas.openxmlformats.org/officeDocument/2006/relationships" xmlns:m="http://schemas.openxmlformats.org/officeDocument/2006/math" xmlns:v="urn:schemas-microsoft-com:vml" xmlns:wp14="http://schemas.microsoft.com/office/word/2010/wordprocessingDrawing" xmlns:wp="http://schemas.openxmlformats.org/drawingml/2006/wordprocessingDrawing" xmlns:w10="urn:schemas-microsoft-com:office:word" xmlns:w="http://schemas.openxmlformats.org/wordprocessingml/2006/main" xmlns:w14="http://schemas.microsoft.com/office/word/2010/wordml" xmlns:w15="http://schemas.microsoft.com/office/word/2012/wordml" xmlns:w16cid="http://schemas.microsoft.com/office/word/2016/wordml/cid" xmlns:w16se="http://schemas.microsoft.com/office/word/2015/wordml/symex" xmlns:wpg="http://schemas.microsoft.com/office/word/2010/wordprocessingGroup" xmlns:wpi="http://schemas.microsoft.com/office/word/2010/wordprocessingInk" xmlns:wne="http://schemas.microsoft.com/office/word/2006/wordml" xmlns:wps="http://schemas.microsoft.com/office/word/2010/wordprocessingShape" mc:Ignorable="w14 w15 w16se w16cid wp14">
   <w:abstractNum w:abstractNumId="0" w15:restartNumberingAfterBreak="0">
     <w:nsid w:val="12B02B0F"/>
     <w:multiLevelType w:val="hybridMultilevel"/>
@@ -5808,7 +5826,7 @@
     <w:lvl w:ilvl="0" w:tplc="FB1E31AE">
       <w:start w:val="1"/>
       <w:numFmt w:val="lowerLetter"/>
-      <w:pStyle w:val="Heading2"/>
+      <w:pStyle w:val="Ttulo2"/>
       <w:lvlText w:val="%1)"/>
       <w:lvlJc w:val="left"/>
       <w:pPr>
@@ -6603,38 +6621,38 @@
       </w:rPr>
     </w:lvl>
   </w:abstractNum>
-  <w:num w:numId="1" w16cid:durableId="1489514551">
+  <w:num w:numId="1">
     <w:abstractNumId w:val="8"/>
   </w:num>
-  <w:num w:numId="2" w16cid:durableId="1474591983">
+  <w:num w:numId="2">
     <w:abstractNumId w:val="1"/>
   </w:num>
-  <w:num w:numId="3" w16cid:durableId="1785297330">
+  <w:num w:numId="3">
     <w:abstractNumId w:val="5"/>
   </w:num>
-  <w:num w:numId="4" w16cid:durableId="1983656396">
+  <w:num w:numId="4">
     <w:abstractNumId w:val="2"/>
   </w:num>
-  <w:num w:numId="5" w16cid:durableId="347488476">
+  <w:num w:numId="5">
     <w:abstractNumId w:val="3"/>
   </w:num>
-  <w:num w:numId="6" w16cid:durableId="1031104474">
+  <w:num w:numId="6">
     <w:abstractNumId w:val="6"/>
   </w:num>
-  <w:num w:numId="7" w16cid:durableId="1170486575">
+  <w:num w:numId="7">
     <w:abstractNumId w:val="7"/>
   </w:num>
-  <w:num w:numId="8" w16cid:durableId="809522578">
+  <w:num w:numId="8">
     <w:abstractNumId w:val="0"/>
   </w:num>
-  <w:num w:numId="9" w16cid:durableId="1163550296">
+  <w:num w:numId="9">
     <w:abstractNumId w:val="4"/>
   </w:num>
 </w:numbering>
 </file>
 
 <file path=word/styles.xml><?xml version="1.0" encoding="utf-8"?>
-<w:styles xmlns:mc="http://schemas.openxmlformats.org/markup-compatibility/2006" xmlns:r="http://schemas.openxmlformats.org/officeDocument/2006/relationships" xmlns:w="http://schemas.openxmlformats.org/wordprocessingml/2006/main" xmlns:w14="http://schemas.microsoft.com/office/word/2010/wordml" xmlns:w15="http://schemas.microsoft.com/office/word/2012/wordml" xmlns:w16cex="http://schemas.microsoft.com/office/word/2018/wordml/cex" xmlns:w16cid="http://schemas.microsoft.com/office/word/2016/wordml/cid" xmlns:w16="http://schemas.microsoft.com/office/word/2018/wordml" xmlns:w16du="http://schemas.microsoft.com/office/word/2023/wordml/word16du" xmlns:w16sdtdh="http://schemas.microsoft.com/office/word/2020/wordml/sdtdatahash" xmlns:w16sdtfl="http://schemas.microsoft.com/office/word/2024/wordml/sdtformatlock" xmlns:w16se="http://schemas.microsoft.com/office/word/2015/wordml/symex" mc:Ignorable="w14 w15 w16se w16cid w16 w16cex w16sdtdh w16sdtfl w16du">
+<w:styles xmlns:mc="http://schemas.openxmlformats.org/markup-compatibility/2006" xmlns:r="http://schemas.openxmlformats.org/officeDocument/2006/relationships" xmlns:w="http://schemas.openxmlformats.org/wordprocessingml/2006/main" xmlns:w14="http://schemas.microsoft.com/office/word/2010/wordml" xmlns:w15="http://schemas.microsoft.com/office/word/2012/wordml" xmlns:w16cid="http://schemas.microsoft.com/office/word/2016/wordml/cid" xmlns:w16se="http://schemas.microsoft.com/office/word/2015/wordml/symex" mc:Ignorable="w14 w15 w16se w16cid">
   <w:docDefaults>
     <w:rPrDefault>
       <w:rPr>
@@ -6650,7 +6668,7 @@
       </w:pPr>
     </w:pPrDefault>
   </w:docDefaults>
-  <w:latentStyles w:defLockedState="0" w:defUIPriority="99" w:defSemiHidden="0" w:defUnhideWhenUsed="0" w:defQFormat="0" w:count="376">
+  <w:latentStyles w:defLockedState="0" w:defUIPriority="99" w:defSemiHidden="0" w:defUnhideWhenUsed="0" w:defQFormat="0" w:count="375">
     <w:lsdException w:name="Normal" w:uiPriority="0" w:qFormat="1"/>
     <w:lsdException w:name="heading 1" w:uiPriority="9" w:qFormat="1"/>
     <w:lsdException w:name="heading 2" w:semiHidden="1" w:uiPriority="9" w:unhideWhenUsed="1" w:qFormat="1"/>
@@ -7026,7 +7044,6 @@
     <w:lsdException w:name="Smart Hyperlink" w:semiHidden="1" w:unhideWhenUsed="1"/>
     <w:lsdException w:name="Hashtag" w:semiHidden="1" w:unhideWhenUsed="1"/>
     <w:lsdException w:name="Unresolved Mention" w:semiHidden="1" w:unhideWhenUsed="1"/>
-    <w:lsdException w:name="Smart Link" w:semiHidden="1" w:unhideWhenUsed="1"/>
   </w:latentStyles>
   <w:style w:type="paragraph" w:default="1" w:styleId="Normal">
     <w:name w:val="Normal"/>
@@ -7037,10 +7054,10 @@
       <w:jc w:val="both"/>
     </w:pPr>
   </w:style>
-  <w:style w:type="paragraph" w:styleId="Heading2">
+  <w:style w:type="paragraph" w:styleId="Ttulo2">
     <w:name w:val="heading 2"/>
     <w:next w:val="Normal"/>
-    <w:link w:val="Heading2Char"/>
+    <w:link w:val="Ttulo2Car"/>
     <w:uiPriority w:val="9"/>
     <w:unhideWhenUsed/>
     <w:qFormat/>
@@ -7064,13 +7081,13 @@
       <w:szCs w:val="26"/>
     </w:rPr>
   </w:style>
-  <w:style w:type="character" w:default="1" w:styleId="DefaultParagraphFont">
+  <w:style w:type="character" w:default="1" w:styleId="Fuentedeprrafopredeter">
     <w:name w:val="Default Paragraph Font"/>
     <w:uiPriority w:val="1"/>
     <w:semiHidden/>
     <w:unhideWhenUsed/>
   </w:style>
-  <w:style w:type="table" w:default="1" w:styleId="TableNormal">
+  <w:style w:type="table" w:default="1" w:styleId="Tablanormal">
     <w:name w:val="Normal Table"/>
     <w:uiPriority w:val="99"/>
     <w:semiHidden/>
@@ -7085,16 +7102,16 @@
       </w:tblCellMar>
     </w:tblPr>
   </w:style>
-  <w:style w:type="numbering" w:default="1" w:styleId="NoList">
+  <w:style w:type="numbering" w:default="1" w:styleId="Sinlista">
     <w:name w:val="No List"/>
     <w:uiPriority w:val="99"/>
     <w:semiHidden/>
     <w:unhideWhenUsed/>
   </w:style>
-  <w:style w:type="character" w:customStyle="1" w:styleId="Heading2Char">
-    <w:name w:val="Heading 2 Char"/>
-    <w:basedOn w:val="DefaultParagraphFont"/>
-    <w:link w:val="Heading2"/>
+  <w:style w:type="character" w:customStyle="1" w:styleId="Ttulo2Car">
+    <w:name w:val="Título 2 Car"/>
+    <w:basedOn w:val="Fuentedeprrafopredeter"/>
+    <w:link w:val="Ttulo2"/>
     <w:uiPriority w:val="9"/>
     <w:rsid w:val="001E1D48"/>
     <w:rPr>
@@ -7106,9 +7123,9 @@
       <w:szCs w:val="26"/>
     </w:rPr>
   </w:style>
-  <w:style w:type="table" w:styleId="TableGrid">
+  <w:style w:type="table" w:styleId="Tablaconcuadrcula">
     <w:name w:val="Table Grid"/>
-    <w:basedOn w:val="TableNormal"/>
+    <w:basedOn w:val="Tablanormal"/>
     <w:uiPriority w:val="59"/>
     <w:rsid w:val="001E1D48"/>
     <w:pPr>
@@ -7126,10 +7143,10 @@
       </w:tblBorders>
     </w:tblPr>
   </w:style>
-  <w:style w:type="paragraph" w:styleId="ListParagraph">
+  <w:style w:type="paragraph" w:styleId="Prrafodelista">
     <w:name w:val="List Paragraph"/>
     <w:basedOn w:val="Normal"/>
-    <w:link w:val="ListParagraphChar"/>
+    <w:link w:val="PrrafodelistaCar"/>
     <w:uiPriority w:val="34"/>
     <w:qFormat/>
     <w:rsid w:val="001E1D48"/>
@@ -7138,11 +7155,11 @@
       <w:contextualSpacing/>
     </w:pPr>
   </w:style>
-  <w:style w:type="paragraph" w:styleId="Title">
+  <w:style w:type="paragraph" w:styleId="Ttulo">
     <w:name w:val="Title"/>
     <w:basedOn w:val="Normal"/>
     <w:next w:val="Normal"/>
-    <w:link w:val="TitleChar"/>
+    <w:link w:val="TtuloCar"/>
     <w:uiPriority w:val="10"/>
     <w:qFormat/>
     <w:rsid w:val="001E1D48"/>
@@ -7162,10 +7179,10 @@
       <w:szCs w:val="52"/>
     </w:rPr>
   </w:style>
-  <w:style w:type="character" w:customStyle="1" w:styleId="TitleChar">
-    <w:name w:val="Title Char"/>
-    <w:basedOn w:val="DefaultParagraphFont"/>
-    <w:link w:val="Title"/>
+  <w:style w:type="character" w:customStyle="1" w:styleId="TtuloCar">
+    <w:name w:val="Título Car"/>
+    <w:basedOn w:val="Fuentedeprrafopredeter"/>
+    <w:link w:val="Ttulo"/>
     <w:uiPriority w:val="10"/>
     <w:rsid w:val="001E1D48"/>
     <w:rPr>
@@ -7177,17 +7194,17 @@
       <w:szCs w:val="52"/>
     </w:rPr>
   </w:style>
-  <w:style w:type="character" w:customStyle="1" w:styleId="ListParagraphChar">
-    <w:name w:val="List Paragraph Char"/>
-    <w:basedOn w:val="DefaultParagraphFont"/>
-    <w:link w:val="ListParagraph"/>
+  <w:style w:type="character" w:customStyle="1" w:styleId="PrrafodelistaCar">
+    <w:name w:val="Párrafo de lista Car"/>
+    <w:basedOn w:val="Fuentedeprrafopredeter"/>
+    <w:link w:val="Prrafodelista"/>
     <w:uiPriority w:val="34"/>
     <w:rsid w:val="001E1D48"/>
   </w:style>
-  <w:style w:type="paragraph" w:styleId="Header">
+  <w:style w:type="paragraph" w:styleId="Encabezado">
     <w:name w:val="header"/>
     <w:basedOn w:val="Normal"/>
-    <w:link w:val="HeaderChar"/>
+    <w:link w:val="EncabezadoCar"/>
     <w:unhideWhenUsed/>
     <w:rsid w:val="001E1D48"/>
     <w:pPr>
@@ -7197,17 +7214,17 @@
       </w:tabs>
     </w:pPr>
   </w:style>
-  <w:style w:type="character" w:customStyle="1" w:styleId="HeaderChar">
-    <w:name w:val="Header Char"/>
-    <w:basedOn w:val="DefaultParagraphFont"/>
-    <w:link w:val="Header"/>
+  <w:style w:type="character" w:customStyle="1" w:styleId="EncabezadoCar">
+    <w:name w:val="Encabezado Car"/>
+    <w:basedOn w:val="Fuentedeprrafopredeter"/>
+    <w:link w:val="Encabezado"/>
     <w:uiPriority w:val="99"/>
     <w:rsid w:val="001E1D48"/>
   </w:style>
-  <w:style w:type="paragraph" w:styleId="Footer">
+  <w:style w:type="paragraph" w:styleId="Piedepgina">
     <w:name w:val="footer"/>
     <w:basedOn w:val="Normal"/>
-    <w:link w:val="FooterChar"/>
+    <w:link w:val="PiedepginaCar"/>
     <w:uiPriority w:val="99"/>
     <w:unhideWhenUsed/>
     <w:rsid w:val="001E1D48"/>
@@ -7218,17 +7235,17 @@
       </w:tabs>
     </w:pPr>
   </w:style>
-  <w:style w:type="character" w:customStyle="1" w:styleId="FooterChar">
-    <w:name w:val="Footer Char"/>
-    <w:basedOn w:val="DefaultParagraphFont"/>
-    <w:link w:val="Footer"/>
+  <w:style w:type="character" w:customStyle="1" w:styleId="PiedepginaCar">
+    <w:name w:val="Pie de página Car"/>
+    <w:basedOn w:val="Fuentedeprrafopredeter"/>
+    <w:link w:val="Piedepgina"/>
     <w:uiPriority w:val="99"/>
     <w:rsid w:val="001E1D48"/>
   </w:style>
-  <w:style w:type="paragraph" w:styleId="BalloonText">
+  <w:style w:type="paragraph" w:styleId="Textodeglobo">
     <w:name w:val="Balloon Text"/>
     <w:basedOn w:val="Normal"/>
-    <w:link w:val="BalloonTextChar"/>
+    <w:link w:val="TextodegloboCar"/>
     <w:uiPriority w:val="99"/>
     <w:semiHidden/>
     <w:unhideWhenUsed/>
@@ -7239,10 +7256,10 @@
       <w:szCs w:val="16"/>
     </w:rPr>
   </w:style>
-  <w:style w:type="character" w:customStyle="1" w:styleId="BalloonTextChar">
-    <w:name w:val="Balloon Text Char"/>
-    <w:basedOn w:val="DefaultParagraphFont"/>
-    <w:link w:val="BalloonText"/>
+  <w:style w:type="character" w:customStyle="1" w:styleId="TextodegloboCar">
+    <w:name w:val="Texto de globo Car"/>
+    <w:basedOn w:val="Fuentedeprrafopredeter"/>
+    <w:link w:val="Textodeglobo"/>
     <w:uiPriority w:val="99"/>
     <w:semiHidden/>
     <w:rsid w:val="001E1D48"/>
@@ -7295,9 +7312,9 @@
       </w:tblCellMar>
     </w:tblPr>
   </w:style>
-  <w:style w:type="character" w:styleId="Hyperlink">
+  <w:style w:type="character" w:styleId="Hipervnculo">
     <w:name w:val="Hyperlink"/>
-    <w:basedOn w:val="DefaultParagraphFont"/>
+    <w:basedOn w:val="Fuentedeprrafopredeter"/>
     <w:uiPriority w:val="99"/>
     <w:unhideWhenUsed/>
     <w:rsid w:val="00415A96"/>
@@ -7306,9 +7323,9 @@
       <w:u w:val="single"/>
     </w:rPr>
   </w:style>
-  <w:style w:type="character" w:styleId="UnresolvedMention">
+  <w:style w:type="character" w:styleId="Mencinsinresolver">
     <w:name w:val="Unresolved Mention"/>
-    <w:basedOn w:val="DefaultParagraphFont"/>
+    <w:basedOn w:val="Fuentedeprrafopredeter"/>
     <w:uiPriority w:val="99"/>
     <w:semiHidden/>
     <w:unhideWhenUsed/>
@@ -7630,7 +7647,7 @@
 </file>
 
 <file path=customXml/itemProps2.xml><?xml version="1.0" encoding="utf-8"?>
-<ds:datastoreItem xmlns:ds="http://schemas.openxmlformats.org/officeDocument/2006/customXml" ds:itemID="{0B4DB487-0F33-4A7E-838C-D1DDD4A54365}">
+<ds:datastoreItem xmlns:ds="http://schemas.openxmlformats.org/officeDocument/2006/customXml" ds:itemID="{A0EEC867-5827-49E6-BA4C-A7D9B3908D15}">
   <ds:schemaRefs>
     <ds:schemaRef ds:uri="http://schemas.openxmlformats.org/officeDocument/2006/bibliography"/>
   </ds:schemaRefs>

</xml_diff>